<commit_message>
chinh sua dinh dang cua bai
</commit_message>
<xml_diff>
--- a/Báo Cáo Đồ Án Cơ Sở Nhóm 3cs.docx
+++ b/Báo Cáo Đồ Án Cơ Sở Nhóm 3cs.docx
@@ -11745,13 +11745,23 @@
         </w:rPr>
       </w:pPr>
       <w:bookmarkStart w:id="5" w:name="_Toc195956870"/>
-      <w:r>
+    </w:p>
+    <w:p>
+      <w:pPr>
+        <w:pStyle w:val="Heading1"/>
+        <w:jc w:val="center"/>
         <w:rPr>
           <w:color w:val="auto"/>
           <w:sz w:val="36"/>
           <w:szCs w:val="36"/>
         </w:rPr>
-        <w:lastRenderedPageBreak/>
+      </w:pPr>
+      <w:r>
+        <w:rPr>
+          <w:color w:val="auto"/>
+          <w:sz w:val="36"/>
+          <w:szCs w:val="36"/>
+        </w:rPr>
         <w:t xml:space="preserve">CHƯƠNG 1 </w:t>
       </w:r>
       <w:r>
@@ -14812,7 +14822,20 @@
         <w:rPr>
           <w14:ligatures w14:val="none"/>
         </w:rPr>
-        <w:t xml:space="preserve"> Tìm Hiểu Tổng Quan Về Các Kỹ Thuật Nhận Dạng Khuôn Mặt Và Ứng Dụng Thực Tiễn</w:t>
+        <w:t xml:space="preserve"> Tìm Hiểu Tổng Quan Về Các Kỹ Thuật Nhận</w:t>
+      </w:r>
+      <w:r>
+        <w:rPr>
+          <w:lang w:val="en-US"/>
+          <w14:ligatures w14:val="none"/>
+        </w:rPr>
+        <w:t>s</w:t>
+      </w:r>
+      <w:r>
+        <w:rPr>
+          <w14:ligatures w14:val="none"/>
+        </w:rPr>
+        <w:t xml:space="preserve"> Dạng Khuôn Mặt Và Ứng Dụng Thực Tiễn</w:t>
       </w:r>
       <w:r>
         <w:rPr>
@@ -22572,6 +22595,7 @@
         <w:rPr>
           <w:lang w:val="en-US"/>
         </w:rPr>
+        <w:lastRenderedPageBreak/>
         <w:t>dạng</w:t>
       </w:r>
       <w:proofErr w:type="spellEnd"/>
@@ -22975,7 +22999,6 @@
         <w:rPr>
           <w:lang w:val="en-US"/>
         </w:rPr>
-        <w:lastRenderedPageBreak/>
         <w:t>Cải</w:t>
       </w:r>
       <w:proofErr w:type="spellEnd"/>

</xml_diff>

<commit_message>
Add file Tong hop pp TXLA-NDKM
</commit_message>
<xml_diff>
--- a/Báo Cáo Đồ Án Cơ Sở Nhóm 3cs.docx
+++ b/Báo Cáo Đồ Án Cơ Sở Nhóm 3cs.docx
@@ -2,132 +2,116 @@
 <file path=word/document.xml><?xml version="1.0" encoding="utf-8"?>
 <w:document xmlns:wpc="http://schemas.microsoft.com/office/word/2010/wordprocessingCanvas" xmlns:cx="http://schemas.microsoft.com/office/drawing/2014/chartex" xmlns:cx1="http://schemas.microsoft.com/office/drawing/2015/9/8/chartex" xmlns:cx2="http://schemas.microsoft.com/office/drawing/2015/10/21/chartex" xmlns:cx3="http://schemas.microsoft.com/office/drawing/2016/5/9/chartex" xmlns:cx4="http://schemas.microsoft.com/office/drawing/2016/5/10/chartex" xmlns:cx5="http://schemas.microsoft.com/office/drawing/2016/5/11/chartex" xmlns:cx6="http://schemas.microsoft.com/office/drawing/2016/5/12/chartex" xmlns:cx7="http://schemas.microsoft.com/office/drawing/2016/5/13/chartex" xmlns:cx8="http://schemas.microsoft.com/office/drawing/2016/5/14/chartex" xmlns:mc="http://schemas.openxmlformats.org/markup-compatibility/2006" xmlns:aink="http://schemas.microsoft.com/office/drawing/2016/ink" xmlns:am3d="http://schemas.microsoft.com/office/drawing/2017/model3d" xmlns:o="urn:schemas-microsoft-com:office:office" xmlns:oel="http://schemas.microsoft.com/office/2019/extlst" xmlns:r="http://schemas.openxmlformats.org/officeDocument/2006/relationships" xmlns:m="http://schemas.openxmlformats.org/officeDocument/2006/math" xmlns:v="urn:schemas-microsoft-com:vml" xmlns:wp14="http://schemas.microsoft.com/office/word/2010/wordprocessingDrawing" xmlns:wp="http://schemas.openxmlformats.org/drawingml/2006/wordprocessingDrawing" xmlns:w10="urn:schemas-microsoft-com:office:word" xmlns:w="http://schemas.openxmlformats.org/wordprocessingml/2006/main" xmlns:w14="http://schemas.microsoft.com/office/word/2010/wordml" xmlns:w15="http://schemas.microsoft.com/office/word/2012/wordml" xmlns:w16cex="http://schemas.microsoft.com/office/word/2018/wordml/cex" xmlns:w16cid="http://schemas.microsoft.com/office/word/2016/wordml/cid" xmlns:w16="http://schemas.microsoft.com/office/word/2018/wordml" xmlns:w16du="http://schemas.microsoft.com/office/word/2023/wordml/word16du" xmlns:w16sdtdh="http://schemas.microsoft.com/office/word/2020/wordml/sdtdatahash" xmlns:w16sdtfl="http://schemas.microsoft.com/office/word/2024/wordml/sdtformatlock" xmlns:w16se="http://schemas.microsoft.com/office/word/2015/wordml/symex" xmlns:wpg="http://schemas.microsoft.com/office/word/2010/wordprocessingGroup" xmlns:wpi="http://schemas.microsoft.com/office/word/2010/wordprocessingInk" xmlns:wne="http://schemas.microsoft.com/office/word/2006/wordml" xmlns:wps="http://schemas.microsoft.com/office/word/2010/wordprocessingShape" mc:Ignorable="w14 w15 w16se w16cid w16 w16cex w16sdtdh w16sdtfl w16du wp14">
   <w:body>
-    <w:tbl>
-      <w:tblPr>
-        <w:tblpPr w:leftFromText="180" w:rightFromText="180" w:vertAnchor="text" w:horzAnchor="margin" w:tblpY="-153"/>
-        <w:tblW w:w="0" w:type="auto"/>
-        <w:tblLook w:val="01E0" w:firstRow="1" w:lastRow="1" w:firstColumn="1" w:lastColumn="1" w:noHBand="0" w:noVBand="0"/>
-      </w:tblPr>
-      <w:tblGrid>
-        <w:gridCol w:w="2739"/>
-        <w:gridCol w:w="6049"/>
-      </w:tblGrid>
-      <w:tr>
-        <w:tc>
-          <w:tcPr>
-            <w:tcW w:w="2808" w:type="dxa"/>
-            <w:shd w:val="clear" w:color="auto" w:fill="auto"/>
-          </w:tcPr>
-          <w:p>
-            <w:pPr>
-              <w:spacing w:line="360" w:lineRule="auto"/>
-              <w:ind w:hanging="536"/>
-              <w:jc w:val="center"/>
-            </w:pPr>
-            <w:r>
-              <w:rPr>
-                <w:noProof/>
-              </w:rPr>
-              <w:drawing>
-                <wp:inline distT="0" distB="0" distL="0" distR="0" wp14:anchorId="59E192E6" wp14:editId="361583B4">
-                  <wp:extent cx="1441450" cy="534670"/>
-                  <wp:effectExtent l="0" t="0" r="6350" b="0"/>
-                  <wp:docPr id="10909476" name="Picture 1" descr="A blue and red text&#10;&#10;AI-generated content may be incorrect."/>
-                  <wp:cNvGraphicFramePr>
-                    <a:graphicFrameLocks xmlns:a="http://schemas.openxmlformats.org/drawingml/2006/main" noChangeAspect="1"/>
-                  </wp:cNvGraphicFramePr>
-                  <a:graphic xmlns:a="http://schemas.openxmlformats.org/drawingml/2006/main">
-                    <a:graphicData uri="http://schemas.openxmlformats.org/drawingml/2006/picture">
-                      <pic:pic xmlns:pic="http://schemas.openxmlformats.org/drawingml/2006/picture">
-                        <pic:nvPicPr>
-                          <pic:cNvPr id="10909476" name="Picture 1" descr="A blue and red text&#10;&#10;AI-generated content may be incorrect."/>
-                          <pic:cNvPicPr>
-                            <a:picLocks noChangeAspect="1" noChangeArrowheads="1"/>
-                          </pic:cNvPicPr>
-                        </pic:nvPicPr>
-                        <pic:blipFill>
-                          <a:blip r:embed="rId8" cstate="print">
-                            <a:extLst>
-                              <a:ext uri="{28A0092B-C50C-407E-A947-70E740481C1C}">
-                                <a14:useLocalDpi xmlns:a14="http://schemas.microsoft.com/office/drawing/2010/main" val="0"/>
-                              </a:ext>
-                            </a:extLst>
-                          </a:blip>
-                          <a:srcRect/>
-                          <a:stretch>
-                            <a:fillRect/>
-                          </a:stretch>
-                        </pic:blipFill>
-                        <pic:spPr bwMode="auto">
-                          <a:xfrm>
-                            <a:off x="0" y="0"/>
-                            <a:ext cx="1441450" cy="534670"/>
-                          </a:xfrm>
-                          <a:prstGeom prst="rect">
-                            <a:avLst/>
-                          </a:prstGeom>
-                          <a:noFill/>
-                          <a:ln>
-                            <a:noFill/>
-                          </a:ln>
-                        </pic:spPr>
-                      </pic:pic>
-                    </a:graphicData>
-                  </a:graphic>
-                </wp:inline>
-              </w:drawing>
-            </w:r>
-          </w:p>
-        </w:tc>
-        <w:tc>
-          <w:tcPr>
-            <w:tcW w:w="6480" w:type="dxa"/>
-            <w:shd w:val="clear" w:color="auto" w:fill="auto"/>
-          </w:tcPr>
-          <w:p>
-            <w:pPr>
-              <w:spacing w:line="360" w:lineRule="auto"/>
-              <w:ind w:left="-196"/>
-              <w:jc w:val="center"/>
-              <w:rPr>
-                <w:sz w:val="26"/>
-                <w:szCs w:val="26"/>
-              </w:rPr>
-            </w:pPr>
-            <w:r>
-              <w:rPr>
-                <w:sz w:val="26"/>
-                <w:szCs w:val="26"/>
-              </w:rPr>
-              <w:t>BỘ GIÁO DỤC VÀ ĐÀO TẠO</w:t>
-            </w:r>
-          </w:p>
-          <w:p>
-            <w:pPr>
-              <w:spacing w:line="360" w:lineRule="auto"/>
-              <w:ind w:left="-156"/>
-              <w:jc w:val="center"/>
-              <w:rPr>
-                <w:b/>
-              </w:rPr>
-            </w:pPr>
-            <w:r>
-              <w:rPr>
-                <w:b/>
-                <w:sz w:val="26"/>
-                <w:szCs w:val="26"/>
-              </w:rPr>
-              <w:t>TRƯỜNG ĐẠI HỌC CÔNG NGHỆ TP. HỒ CHÍ MINH</w:t>
-            </w:r>
-          </w:p>
-        </w:tc>
-      </w:tr>
-    </w:tbl>
     <w:p>
       <w:pPr>
-        <w:spacing w:line="360" w:lineRule="auto"/>
+        <w:framePr w:hSpace="180" w:wrap="around" w:vAnchor="text" w:hAnchor="margin" w:y="-153"/>
+        <w:spacing w:line="240" w:lineRule="auto"/>
+        <w:ind w:left="3404" w:firstLine="565"/>
+        <w:rPr>
+          <w:sz w:val="26"/>
+          <w:szCs w:val="26"/>
+        </w:rPr>
+      </w:pPr>
+      <w:r>
+        <w:rPr>
+          <w:sz w:val="26"/>
+          <w:szCs w:val="26"/>
+        </w:rPr>
+        <w:t>BỘ GIÁO DỤC VÀ ĐÀO TẠO</w:t>
+      </w:r>
+    </w:p>
+    <w:p>
+      <w:pPr>
+        <w:spacing w:line="240" w:lineRule="auto"/>
         <w:jc w:val="center"/>
-      </w:pPr>
+        <w:rPr>
+          <w:b/>
+          <w:sz w:val="26"/>
+          <w:szCs w:val="26"/>
+        </w:rPr>
+      </w:pPr>
+      <w:r>
+        <w:rPr>
+          <w:noProof/>
+        </w:rPr>
+        <w:drawing>
+          <wp:anchor distT="0" distB="0" distL="114300" distR="114300" simplePos="0" relativeHeight="251658240" behindDoc="0" locked="0" layoutInCell="1" allowOverlap="1" wp14:anchorId="6DB5FDD1" wp14:editId="269D96AC">
+            <wp:simplePos x="0" y="0"/>
+            <wp:positionH relativeFrom="column">
+              <wp:posOffset>-178435</wp:posOffset>
+            </wp:positionH>
+            <wp:positionV relativeFrom="paragraph">
+              <wp:posOffset>-132081</wp:posOffset>
+            </wp:positionV>
+            <wp:extent cx="1606550" cy="641075"/>
+            <wp:effectExtent l="0" t="0" r="0" b="0"/>
+            <wp:wrapNone/>
+            <wp:docPr id="1965000536" name="Picture 3" descr="Hutech Logo in Vector, PSD, and PNG Formats"/>
+            <wp:cNvGraphicFramePr>
+              <a:graphicFrameLocks xmlns:a="http://schemas.openxmlformats.org/drawingml/2006/main" noChangeAspect="1"/>
+            </wp:cNvGraphicFramePr>
+            <a:graphic xmlns:a="http://schemas.openxmlformats.org/drawingml/2006/main">
+              <a:graphicData uri="http://schemas.openxmlformats.org/drawingml/2006/picture">
+                <pic:pic xmlns:pic="http://schemas.openxmlformats.org/drawingml/2006/picture">
+                  <pic:nvPicPr>
+                    <pic:cNvPr id="0" name="Picture 3" descr="Hutech Logo in Vector, PSD, and PNG Formats"/>
+                    <pic:cNvPicPr>
+                      <a:picLocks noChangeAspect="1" noChangeArrowheads="1"/>
+                    </pic:cNvPicPr>
+                  </pic:nvPicPr>
+                  <pic:blipFill>
+                    <a:blip r:embed="rId8" cstate="print">
+                      <a:extLst>
+                        <a:ext uri="{28A0092B-C50C-407E-A947-70E740481C1C}">
+                          <a14:useLocalDpi xmlns:a14="http://schemas.microsoft.com/office/drawing/2010/main" val="0"/>
+                        </a:ext>
+                      </a:extLst>
+                    </a:blip>
+                    <a:srcRect/>
+                    <a:stretch>
+                      <a:fillRect/>
+                    </a:stretch>
+                  </pic:blipFill>
+                  <pic:spPr bwMode="auto">
+                    <a:xfrm>
+                      <a:off x="0" y="0"/>
+                      <a:ext cx="1609925" cy="642422"/>
+                    </a:xfrm>
+                    <a:prstGeom prst="rect">
+                      <a:avLst/>
+                    </a:prstGeom>
+                    <a:noFill/>
+                    <a:ln>
+                      <a:noFill/>
+                    </a:ln>
+                  </pic:spPr>
+                </pic:pic>
+              </a:graphicData>
+            </a:graphic>
+            <wp14:sizeRelH relativeFrom="margin">
+              <wp14:pctWidth>0</wp14:pctWidth>
+            </wp14:sizeRelH>
+            <wp14:sizeRelV relativeFrom="margin">
+              <wp14:pctHeight>0</wp14:pctHeight>
+            </wp14:sizeRelV>
+          </wp:anchor>
+        </w:drawing>
+      </w:r>
+    </w:p>
+    <w:p>
+      <w:pPr>
+        <w:spacing w:line="240" w:lineRule="auto"/>
+        <w:ind w:left="1843" w:firstLine="720"/>
+        <w:jc w:val="center"/>
+      </w:pPr>
+      <w:r>
+        <w:rPr>
+          <w:b/>
+          <w:sz w:val="26"/>
+          <w:szCs w:val="26"/>
+        </w:rPr>
+        <w:t>TRƯỜNG ĐẠI HỌC CÔNG NGHỆ TP. HỒ CHÍ MINH</w:t>
+      </w:r>
     </w:p>
     <w:p>
       <w:pPr>
@@ -1122,135 +1106,130 @@
         </w:sectPr>
       </w:pPr>
     </w:p>
-    <w:tbl>
-      <w:tblPr>
-        <w:tblpPr w:leftFromText="180" w:rightFromText="180" w:vertAnchor="text" w:horzAnchor="margin" w:tblpY="-153"/>
-        <w:tblW w:w="0" w:type="auto"/>
-        <w:tblLook w:val="01E0" w:firstRow="1" w:lastRow="1" w:firstColumn="1" w:lastColumn="1" w:noHBand="0" w:noVBand="0"/>
-      </w:tblPr>
-      <w:tblGrid>
-        <w:gridCol w:w="2758"/>
-        <w:gridCol w:w="6030"/>
-      </w:tblGrid>
-      <w:tr>
-        <w:tc>
-          <w:tcPr>
-            <w:tcW w:w="2808" w:type="dxa"/>
-            <w:shd w:val="clear" w:color="auto" w:fill="auto"/>
-          </w:tcPr>
-          <w:p>
-            <w:pPr>
-              <w:spacing w:line="360" w:lineRule="auto"/>
-              <w:ind w:hanging="252"/>
-              <w:jc w:val="center"/>
-            </w:pPr>
-            <w:r>
-              <w:rPr>
-                <w:noProof/>
-              </w:rPr>
-              <w:lastRenderedPageBreak/>
-              <w:drawing>
-                <wp:inline distT="0" distB="0" distL="0" distR="0" wp14:anchorId="5D03D20B" wp14:editId="5EE52859">
-                  <wp:extent cx="1435100" cy="534670"/>
-                  <wp:effectExtent l="0" t="0" r="0" b="0"/>
-                  <wp:docPr id="994540252" name="Picture 1" descr="A blue and red text&#10;&#10;AI-generated content may be incorrect."/>
-                  <wp:cNvGraphicFramePr>
-                    <a:graphicFrameLocks xmlns:a="http://schemas.openxmlformats.org/drawingml/2006/main" noChangeAspect="1"/>
-                  </wp:cNvGraphicFramePr>
-                  <a:graphic xmlns:a="http://schemas.openxmlformats.org/drawingml/2006/main">
-                    <a:graphicData uri="http://schemas.openxmlformats.org/drawingml/2006/picture">
-                      <pic:pic xmlns:pic="http://schemas.openxmlformats.org/drawingml/2006/picture">
-                        <pic:nvPicPr>
-                          <pic:cNvPr id="10909476" name="Picture 1" descr="A blue and red text&#10;&#10;AI-generated content may be incorrect."/>
-                          <pic:cNvPicPr>
-                            <a:picLocks noChangeAspect="1" noChangeArrowheads="1"/>
-                          </pic:cNvPicPr>
-                        </pic:nvPicPr>
-                        <pic:blipFill>
-                          <a:blip r:embed="rId8" cstate="print">
-                            <a:extLst>
-                              <a:ext uri="{28A0092B-C50C-407E-A947-70E740481C1C}">
-                                <a14:useLocalDpi xmlns:a14="http://schemas.microsoft.com/office/drawing/2010/main" val="0"/>
-                              </a:ext>
-                            </a:extLst>
-                          </a:blip>
-                          <a:srcRect/>
-                          <a:stretch>
-                            <a:fillRect/>
-                          </a:stretch>
-                        </pic:blipFill>
-                        <pic:spPr bwMode="auto">
-                          <a:xfrm>
-                            <a:off x="0" y="0"/>
-                            <a:ext cx="1435100" cy="534670"/>
-                          </a:xfrm>
-                          <a:prstGeom prst="rect">
-                            <a:avLst/>
-                          </a:prstGeom>
-                          <a:noFill/>
-                          <a:ln>
-                            <a:noFill/>
-                          </a:ln>
-                        </pic:spPr>
-                      </pic:pic>
-                    </a:graphicData>
-                  </a:graphic>
-                </wp:inline>
-              </w:drawing>
-            </w:r>
-          </w:p>
-        </w:tc>
-        <w:tc>
-          <w:tcPr>
-            <w:tcW w:w="6480" w:type="dxa"/>
-            <w:shd w:val="clear" w:color="auto" w:fill="auto"/>
-          </w:tcPr>
-          <w:p>
-            <w:pPr>
-              <w:spacing w:line="360" w:lineRule="auto"/>
-              <w:ind w:hanging="206"/>
-              <w:jc w:val="center"/>
-              <w:rPr>
-                <w:sz w:val="26"/>
-                <w:szCs w:val="26"/>
-              </w:rPr>
-            </w:pPr>
-            <w:r>
-              <w:rPr>
-                <w:sz w:val="26"/>
-                <w:szCs w:val="26"/>
-              </w:rPr>
-              <w:t>BỘ GIÁO DỤC VÀ ĐÀO TẠO</w:t>
-            </w:r>
-          </w:p>
-          <w:p>
-            <w:pPr>
-              <w:spacing w:line="360" w:lineRule="auto"/>
-              <w:ind w:left="249" w:hanging="425"/>
-              <w:jc w:val="center"/>
-              <w:rPr>
-                <w:b/>
-              </w:rPr>
-            </w:pPr>
-            <w:r>
-              <w:rPr>
-                <w:b/>
-                <w:sz w:val="26"/>
-                <w:szCs w:val="26"/>
-              </w:rPr>
-              <w:t>TRƯỜNG ĐẠI HỌC CÔNG NGHỆ TP. HỒ CHÍ MINH</w:t>
-            </w:r>
-          </w:p>
-        </w:tc>
-      </w:tr>
-    </w:tbl>
     <w:p>
       <w:pPr>
-        <w:tabs>
-          <w:tab w:val="left" w:pos="4680"/>
-        </w:tabs>
-        <w:spacing w:line="360" w:lineRule="auto"/>
+        <w:framePr w:hSpace="180" w:wrap="around" w:vAnchor="text" w:hAnchor="margin" w:y="-153"/>
+        <w:spacing w:line="240" w:lineRule="auto"/>
+        <w:ind w:left="3404" w:firstLine="707"/>
+        <w:rPr>
+          <w:sz w:val="26"/>
+          <w:szCs w:val="26"/>
+        </w:rPr>
+      </w:pPr>
+      <w:r>
+        <w:rPr>
+          <w:sz w:val="26"/>
+          <w:szCs w:val="26"/>
+        </w:rPr>
+        <w:lastRenderedPageBreak/>
+        <w:t>BỘ GIÁO DỤC VÀ ĐÀO TẠO</w:t>
+      </w:r>
+    </w:p>
+    <w:p>
+      <w:pPr>
+        <w:spacing w:line="240" w:lineRule="auto"/>
         <w:jc w:val="center"/>
+        <w:rPr>
+          <w:b/>
+          <w:sz w:val="26"/>
+          <w:szCs w:val="26"/>
+        </w:rPr>
+      </w:pPr>
+      <w:r>
+        <w:rPr>
+          <w:noProof/>
+        </w:rPr>
+        <w:drawing>
+          <wp:anchor distT="0" distB="0" distL="114300" distR="114300" simplePos="0" relativeHeight="251660288" behindDoc="0" locked="0" layoutInCell="1" allowOverlap="1" wp14:anchorId="4723733E" wp14:editId="51EA8E51">
+            <wp:simplePos x="0" y="0"/>
+            <wp:positionH relativeFrom="column">
+              <wp:posOffset>-178435</wp:posOffset>
+            </wp:positionH>
+            <wp:positionV relativeFrom="paragraph">
+              <wp:posOffset>-132081</wp:posOffset>
+            </wp:positionV>
+            <wp:extent cx="1606550" cy="641075"/>
+            <wp:effectExtent l="0" t="0" r="0" b="0"/>
+            <wp:wrapNone/>
+            <wp:docPr id="495226740" name="Picture 3" descr="Hutech Logo in Vector, PSD, and PNG Formats"/>
+            <wp:cNvGraphicFramePr>
+              <a:graphicFrameLocks xmlns:a="http://schemas.openxmlformats.org/drawingml/2006/main" noChangeAspect="1"/>
+            </wp:cNvGraphicFramePr>
+            <a:graphic xmlns:a="http://schemas.openxmlformats.org/drawingml/2006/main">
+              <a:graphicData uri="http://schemas.openxmlformats.org/drawingml/2006/picture">
+                <pic:pic xmlns:pic="http://schemas.openxmlformats.org/drawingml/2006/picture">
+                  <pic:nvPicPr>
+                    <pic:cNvPr id="0" name="Picture 3" descr="Hutech Logo in Vector, PSD, and PNG Formats"/>
+                    <pic:cNvPicPr>
+                      <a:picLocks noChangeAspect="1" noChangeArrowheads="1"/>
+                    </pic:cNvPicPr>
+                  </pic:nvPicPr>
+                  <pic:blipFill>
+                    <a:blip r:embed="rId10" cstate="print">
+                      <a:extLst>
+                        <a:ext uri="{28A0092B-C50C-407E-A947-70E740481C1C}">
+                          <a14:useLocalDpi xmlns:a14="http://schemas.microsoft.com/office/drawing/2010/main" val="0"/>
+                        </a:ext>
+                      </a:extLst>
+                    </a:blip>
+                    <a:srcRect/>
+                    <a:stretch>
+                      <a:fillRect/>
+                    </a:stretch>
+                  </pic:blipFill>
+                  <pic:spPr bwMode="auto">
+                    <a:xfrm>
+                      <a:off x="0" y="0"/>
+                      <a:ext cx="1608077" cy="641684"/>
+                    </a:xfrm>
+                    <a:prstGeom prst="rect">
+                      <a:avLst/>
+                    </a:prstGeom>
+                    <a:noFill/>
+                    <a:ln>
+                      <a:noFill/>
+                    </a:ln>
+                  </pic:spPr>
+                </pic:pic>
+              </a:graphicData>
+            </a:graphic>
+            <wp14:sizeRelH relativeFrom="margin">
+              <wp14:pctWidth>0</wp14:pctWidth>
+            </wp14:sizeRelH>
+            <wp14:sizeRelV relativeFrom="margin">
+              <wp14:pctHeight>0</wp14:pctHeight>
+            </wp14:sizeRelV>
+          </wp:anchor>
+        </w:drawing>
+      </w:r>
+    </w:p>
+    <w:p>
+      <w:pPr>
+        <w:spacing w:line="240" w:lineRule="auto"/>
+        <w:ind w:left="1843" w:firstLine="720"/>
+        <w:jc w:val="center"/>
+      </w:pPr>
+      <w:r>
+        <w:rPr>
+          <w:b/>
+          <w:sz w:val="26"/>
+          <w:szCs w:val="26"/>
+        </w:rPr>
+        <w:t>TRƯỜNG ĐẠI HỌC CÔNG NGHỆ TP. HỒ CHÍ MINH</w:t>
+      </w:r>
+    </w:p>
+    <w:p>
+      <w:pPr>
+        <w:rPr>
+          <w:b/>
+          <w:bCs/>
+          <w:sz w:val="22"/>
+          <w:szCs w:val="20"/>
+        </w:rPr>
+      </w:pPr>
+    </w:p>
+    <w:p>
+      <w:pPr>
         <w:rPr>
           <w:sz w:val="32"/>
           <w:szCs w:val="32"/>
@@ -2187,7 +2166,7 @@
           <w:szCs w:val="30"/>
         </w:rPr>
         <w:sectPr>
-          <w:footerReference w:type="default" r:id="rId10"/>
+          <w:footerReference w:type="default" r:id="rId11"/>
           <w:pgSz w:w="11907" w:h="16840" w:code="9"/>
           <w:pgMar w:top="1418" w:right="1418" w:bottom="1418" w:left="1701" w:header="0" w:footer="1246" w:gutter="0"/>
           <w:pgBorders w:display="firstPage" w:offsetFrom="page">
@@ -5852,25 +5831,7 @@
           <w:sz w:val="28"/>
           <w:szCs w:val="28"/>
         </w:rPr>
-        <w:t xml:space="preserve"> </w:t>
-      </w:r>
-      <w:proofErr w:type="spellStart"/>
-      <w:r>
-        <w:rPr>
-          <w:rFonts w:ascii="Times New Roman" w:hAnsi="Times New Roman" w:cs="Times New Roman"/>
-          <w:sz w:val="28"/>
-          <w:szCs w:val="28"/>
-        </w:rPr>
-        <w:t>thành</w:t>
-      </w:r>
-      <w:proofErr w:type="spellEnd"/>
-      <w:r>
-        <w:rPr>
-          <w:rFonts w:ascii="Times New Roman" w:hAnsi="Times New Roman" w:cs="Times New Roman"/>
-          <w:sz w:val="28"/>
-          <w:szCs w:val="28"/>
-        </w:rPr>
-        <w:t xml:space="preserve"> </w:t>
+        <w:t xml:space="preserve"> thành </w:t>
       </w:r>
       <w:proofErr w:type="spellStart"/>
       <w:r>
@@ -8474,7 +8435,7 @@
           <w:szCs w:val="28"/>
         </w:rPr>
         <w:sectPr>
-          <w:footerReference w:type="default" r:id="rId11"/>
+          <w:footerReference w:type="default" r:id="rId12"/>
           <w:pgSz w:w="11907" w:h="16840" w:code="9"/>
           <w:pgMar w:top="1418" w:right="1418" w:bottom="1418" w:left="1701" w:header="0" w:footer="1246" w:gutter="0"/>
           <w:pgNumType w:fmt="lowerRoman" w:start="1"/>
@@ -10814,6 +10775,7 @@
         </w:rPr>
         <w:t xml:space="preserve"> </w:t>
       </w:r>
+      <w:proofErr w:type="spellStart"/>
       <w:r>
         <w:rPr>
           <w:rFonts w:ascii="Times New Roman" w:eastAsia="Times New Roman" w:hAnsi="Times New Roman" w:cs="Times New Roman"/>
@@ -10832,7 +10794,18 @@
           <w:szCs w:val="26"/>
           <w14:ligatures w14:val="none"/>
         </w:rPr>
-        <w:t xml:space="preserve">ạng </w:t>
+        <w:t>ạng</w:t>
+      </w:r>
+      <w:proofErr w:type="spellEnd"/>
+      <w:r>
+        <w:rPr>
+          <w:rFonts w:ascii="Times New Roman" w:eastAsia="Times New Roman" w:hAnsi="Times New Roman" w:cs="Times New Roman"/>
+          <w:kern w:val="0"/>
+          <w:sz w:val="26"/>
+          <w:szCs w:val="26"/>
+          <w14:ligatures w14:val="none"/>
+        </w:rPr>
+        <w:t xml:space="preserve"> </w:t>
       </w:r>
       <w:proofErr w:type="spellStart"/>
       <w:r>
@@ -11584,25 +11557,7 @@
           <w:sz w:val="26"/>
           <w:szCs w:val="26"/>
         </w:rPr>
-        <w:t xml:space="preserve"> </w:t>
-      </w:r>
-      <w:proofErr w:type="spellStart"/>
-      <w:r>
-        <w:rPr>
-          <w:rFonts w:ascii="Times New Roman" w:hAnsi="Times New Roman" w:cs="Times New Roman"/>
-          <w:sz w:val="26"/>
-          <w:szCs w:val="26"/>
-        </w:rPr>
-        <w:t>trong</w:t>
-      </w:r>
-      <w:proofErr w:type="spellEnd"/>
-      <w:r>
-        <w:rPr>
-          <w:rFonts w:ascii="Times New Roman" w:hAnsi="Times New Roman" w:cs="Times New Roman"/>
-          <w:sz w:val="26"/>
-          <w:szCs w:val="26"/>
-        </w:rPr>
-        <w:t xml:space="preserve"> </w:t>
+        <w:t xml:space="preserve"> trong </w:t>
       </w:r>
       <w:proofErr w:type="spellStart"/>
       <w:r>
@@ -11725,6 +11680,14 @@
     </w:p>
     <w:p>
       <w:pPr>
+        <w:rPr>
+          <w:sz w:val="36"/>
+          <w:szCs w:val="36"/>
+        </w:rPr>
+      </w:pPr>
+    </w:p>
+    <w:p>
+      <w:pPr>
         <w:pStyle w:val="Heading1"/>
         <w:jc w:val="center"/>
         <w:rPr>
@@ -11733,13 +11696,23 @@
           <w:szCs w:val="36"/>
         </w:rPr>
       </w:pPr>
-      <w:r>
+    </w:p>
+    <w:p>
+      <w:pPr>
+        <w:pStyle w:val="Heading1"/>
+        <w:jc w:val="center"/>
         <w:rPr>
           <w:color w:val="auto"/>
           <w:sz w:val="36"/>
           <w:szCs w:val="36"/>
         </w:rPr>
-        <w:lastRenderedPageBreak/>
+      </w:pPr>
+      <w:r>
+        <w:rPr>
+          <w:color w:val="auto"/>
+          <w:sz w:val="36"/>
+          <w:szCs w:val="36"/>
+        </w:rPr>
         <w:t xml:space="preserve">CHƯƠNG 1 </w:t>
       </w:r>
       <w:r>
@@ -12116,7 +12089,25 @@
           <w:sz w:val="26"/>
           <w:szCs w:val="26"/>
         </w:rPr>
-        <w:t xml:space="preserve"> có nhiều </w:t>
+        <w:t xml:space="preserve"> có </w:t>
+      </w:r>
+      <w:proofErr w:type="spellStart"/>
+      <w:r>
+        <w:rPr>
+          <w:rFonts w:ascii="Times New Roman" w:hAnsi="Times New Roman" w:cs="Times New Roman"/>
+          <w:sz w:val="26"/>
+          <w:szCs w:val="26"/>
+        </w:rPr>
+        <w:t>nhiều</w:t>
+      </w:r>
+      <w:proofErr w:type="spellEnd"/>
+      <w:r>
+        <w:rPr>
+          <w:rFonts w:ascii="Times New Roman" w:hAnsi="Times New Roman" w:cs="Times New Roman"/>
+          <w:sz w:val="26"/>
+          <w:szCs w:val="26"/>
+        </w:rPr>
+        <w:t xml:space="preserve"> </w:t>
       </w:r>
       <w:proofErr w:type="spellStart"/>
       <w:r>
@@ -12404,7 +12395,25 @@
           <w:sz w:val="26"/>
           <w:szCs w:val="26"/>
         </w:rPr>
-        <w:t xml:space="preserve"> dạng </w:t>
+        <w:t xml:space="preserve"> </w:t>
+      </w:r>
+      <w:proofErr w:type="spellStart"/>
+      <w:r>
+        <w:rPr>
+          <w:rFonts w:ascii="Times New Roman" w:hAnsi="Times New Roman" w:cs="Times New Roman"/>
+          <w:sz w:val="26"/>
+          <w:szCs w:val="26"/>
+        </w:rPr>
+        <w:t>dạng</w:t>
+      </w:r>
+      <w:proofErr w:type="spellEnd"/>
+      <w:r>
+        <w:rPr>
+          <w:rFonts w:ascii="Times New Roman" w:hAnsi="Times New Roman" w:cs="Times New Roman"/>
+          <w:sz w:val="26"/>
+          <w:szCs w:val="26"/>
+        </w:rPr>
+        <w:t xml:space="preserve"> </w:t>
       </w:r>
       <w:proofErr w:type="spellStart"/>
       <w:r>
@@ -12620,7 +12629,25 @@
           <w:sz w:val="26"/>
           <w:szCs w:val="26"/>
         </w:rPr>
-        <w:t xml:space="preserve"> nhiều </w:t>
+        <w:t xml:space="preserve"> </w:t>
+      </w:r>
+      <w:proofErr w:type="spellStart"/>
+      <w:r>
+        <w:rPr>
+          <w:rFonts w:ascii="Times New Roman" w:hAnsi="Times New Roman" w:cs="Times New Roman"/>
+          <w:sz w:val="26"/>
+          <w:szCs w:val="26"/>
+        </w:rPr>
+        <w:t>nhiều</w:t>
+      </w:r>
+      <w:proofErr w:type="spellEnd"/>
+      <w:r>
+        <w:rPr>
+          <w:rFonts w:ascii="Times New Roman" w:hAnsi="Times New Roman" w:cs="Times New Roman"/>
+          <w:sz w:val="26"/>
+          <w:szCs w:val="26"/>
+        </w:rPr>
+        <w:t xml:space="preserve"> </w:t>
       </w:r>
       <w:proofErr w:type="spellStart"/>
       <w:r>
@@ -12908,7 +12935,25 @@
           <w:sz w:val="26"/>
           <w:szCs w:val="26"/>
         </w:rPr>
-        <w:t xml:space="preserve"> ngừng </w:t>
+        <w:t xml:space="preserve"> </w:t>
+      </w:r>
+      <w:proofErr w:type="spellStart"/>
+      <w:r>
+        <w:rPr>
+          <w:rFonts w:ascii="Times New Roman" w:hAnsi="Times New Roman" w:cs="Times New Roman"/>
+          <w:sz w:val="26"/>
+          <w:szCs w:val="26"/>
+        </w:rPr>
+        <w:t>ngừng</w:t>
+      </w:r>
+      <w:proofErr w:type="spellEnd"/>
+      <w:r>
+        <w:rPr>
+          <w:rFonts w:ascii="Times New Roman" w:hAnsi="Times New Roman" w:cs="Times New Roman"/>
+          <w:sz w:val="26"/>
+          <w:szCs w:val="26"/>
+        </w:rPr>
+        <w:t xml:space="preserve"> </w:t>
       </w:r>
       <w:proofErr w:type="spellStart"/>
       <w:r>
@@ -13928,7 +13973,29 @@
           <w:szCs w:val="26"/>
           <w14:ligatures w14:val="none"/>
         </w:rPr>
-        <w:t xml:space="preserve"> Dạng </w:t>
+        <w:t xml:space="preserve"> </w:t>
+      </w:r>
+      <w:proofErr w:type="spellStart"/>
+      <w:r>
+        <w:rPr>
+          <w:rFonts w:ascii="Times New Roman" w:eastAsia="Times New Roman" w:hAnsi="Times New Roman" w:cs="Times New Roman"/>
+          <w:kern w:val="0"/>
+          <w:sz w:val="26"/>
+          <w:szCs w:val="26"/>
+          <w14:ligatures w14:val="none"/>
+        </w:rPr>
+        <w:t>Dạng</w:t>
+      </w:r>
+      <w:proofErr w:type="spellEnd"/>
+      <w:r>
+        <w:rPr>
+          <w:rFonts w:ascii="Times New Roman" w:eastAsia="Times New Roman" w:hAnsi="Times New Roman" w:cs="Times New Roman"/>
+          <w:kern w:val="0"/>
+          <w:sz w:val="26"/>
+          <w:szCs w:val="26"/>
+          <w14:ligatures w14:val="none"/>
+        </w:rPr>
+        <w:t xml:space="preserve"> </w:t>
       </w:r>
       <w:proofErr w:type="spellStart"/>
       <w:r>
@@ -14358,7 +14425,29 @@
           <w:szCs w:val="26"/>
           <w14:ligatures w14:val="none"/>
         </w:rPr>
-        <w:t xml:space="preserve"> dạng </w:t>
+        <w:t xml:space="preserve"> </w:t>
+      </w:r>
+      <w:proofErr w:type="spellStart"/>
+      <w:r>
+        <w:rPr>
+          <w:rFonts w:ascii="Times New Roman" w:eastAsia="Times New Roman" w:hAnsi="Times New Roman" w:cs="Times New Roman"/>
+          <w:kern w:val="0"/>
+          <w:sz w:val="26"/>
+          <w:szCs w:val="26"/>
+          <w14:ligatures w14:val="none"/>
+        </w:rPr>
+        <w:t>dạng</w:t>
+      </w:r>
+      <w:proofErr w:type="spellEnd"/>
+      <w:r>
+        <w:rPr>
+          <w:rFonts w:ascii="Times New Roman" w:eastAsia="Times New Roman" w:hAnsi="Times New Roman" w:cs="Times New Roman"/>
+          <w:kern w:val="0"/>
+          <w:sz w:val="26"/>
+          <w:szCs w:val="26"/>
+          <w14:ligatures w14:val="none"/>
+        </w:rPr>
+        <w:t xml:space="preserve"> </w:t>
       </w:r>
       <w:proofErr w:type="spellStart"/>
       <w:r>
@@ -16104,7 +16193,23 @@
           <w:w w:val="105"/>
           <w:lang w:val="en-US"/>
         </w:rPr>
-        <w:t xml:space="preserve"> trước </w:t>
+        <w:t xml:space="preserve"> </w:t>
+      </w:r>
+      <w:proofErr w:type="spellStart"/>
+      <w:r>
+        <w:rPr>
+          <w:w w:val="105"/>
+          <w:lang w:val="en-US"/>
+        </w:rPr>
+        <w:t>trước</w:t>
+      </w:r>
+      <w:proofErr w:type="spellEnd"/>
+      <w:r>
+        <w:rPr>
+          <w:w w:val="105"/>
+          <w:lang w:val="en-US"/>
+        </w:rPr>
+        <w:t xml:space="preserve"> </w:t>
       </w:r>
       <w:proofErr w:type="spellStart"/>
       <w:r>
@@ -16390,7 +16495,23 @@
           <w:w w:val="105"/>
           <w:lang w:val="en-US"/>
         </w:rPr>
-        <w:t xml:space="preserve"> dạng </w:t>
+        <w:t xml:space="preserve"> </w:t>
+      </w:r>
+      <w:proofErr w:type="spellStart"/>
+      <w:r>
+        <w:rPr>
+          <w:w w:val="105"/>
+          <w:lang w:val="en-US"/>
+        </w:rPr>
+        <w:t>dạng</w:t>
+      </w:r>
+      <w:proofErr w:type="spellEnd"/>
+      <w:r>
+        <w:rPr>
+          <w:w w:val="105"/>
+          <w:lang w:val="en-US"/>
+        </w:rPr>
+        <w:t xml:space="preserve"> </w:t>
       </w:r>
       <w:proofErr w:type="spellStart"/>
       <w:r>
@@ -17452,7 +17573,23 @@
           <w:w w:val="105"/>
           <w:lang w:val="en-US"/>
         </w:rPr>
-        <w:t xml:space="preserve"> trước.</w:t>
+        <w:t xml:space="preserve"> </w:t>
+      </w:r>
+      <w:proofErr w:type="spellStart"/>
+      <w:r>
+        <w:rPr>
+          <w:w w:val="105"/>
+          <w:lang w:val="en-US"/>
+        </w:rPr>
+        <w:t>trước</w:t>
+      </w:r>
+      <w:proofErr w:type="spellEnd"/>
+      <w:r>
+        <w:rPr>
+          <w:w w:val="105"/>
+          <w:lang w:val="en-US"/>
+        </w:rPr>
+        <w:t>.</w:t>
       </w:r>
       <w:r>
         <w:rPr>
@@ -17507,7 +17644,23 @@
           <w:w w:val="105"/>
           <w:lang w:val="en-US"/>
         </w:rPr>
-        <w:t xml:space="preserve"> dạng </w:t>
+        <w:t xml:space="preserve"> </w:t>
+      </w:r>
+      <w:proofErr w:type="spellStart"/>
+      <w:r>
+        <w:rPr>
+          <w:w w:val="105"/>
+          <w:lang w:val="en-US"/>
+        </w:rPr>
+        <w:t>dạng</w:t>
+      </w:r>
+      <w:proofErr w:type="spellEnd"/>
+      <w:r>
+        <w:rPr>
+          <w:w w:val="105"/>
+          <w:lang w:val="en-US"/>
+        </w:rPr>
+        <w:t xml:space="preserve"> </w:t>
       </w:r>
       <w:proofErr w:type="spellStart"/>
       <w:r>
@@ -18230,7 +18383,23 @@
           <w:w w:val="105"/>
           <w:lang w:val="en-US"/>
         </w:rPr>
-        <w:t xml:space="preserve"> nhiều </w:t>
+        <w:t xml:space="preserve"> </w:t>
+      </w:r>
+      <w:proofErr w:type="spellStart"/>
+      <w:r>
+        <w:rPr>
+          <w:w w:val="105"/>
+          <w:lang w:val="en-US"/>
+        </w:rPr>
+        <w:t>nhiều</w:t>
+      </w:r>
+      <w:proofErr w:type="spellEnd"/>
+      <w:r>
+        <w:rPr>
+          <w:w w:val="105"/>
+          <w:lang w:val="en-US"/>
+        </w:rPr>
+        <w:t xml:space="preserve"> </w:t>
       </w:r>
       <w:proofErr w:type="spellStart"/>
       <w:r>
@@ -18374,7 +18543,23 @@
           <w:w w:val="105"/>
           <w:lang w:val="en-US"/>
         </w:rPr>
-        <w:t xml:space="preserve">̀ có nhiều </w:t>
+        <w:t xml:space="preserve">̀ có </w:t>
+      </w:r>
+      <w:proofErr w:type="spellStart"/>
+      <w:r>
+        <w:rPr>
+          <w:w w:val="105"/>
+          <w:lang w:val="en-US"/>
+        </w:rPr>
+        <w:t>nhiều</w:t>
+      </w:r>
+      <w:proofErr w:type="spellEnd"/>
+      <w:r>
+        <w:rPr>
+          <w:w w:val="105"/>
+          <w:lang w:val="en-US"/>
+        </w:rPr>
+        <w:t xml:space="preserve"> </w:t>
       </w:r>
       <w:proofErr w:type="spellStart"/>
       <w:r>
@@ -20693,7 +20878,21 @@
         <w:rPr>
           <w:lang w:val="en-US"/>
         </w:rPr>
-        <w:t xml:space="preserve"> dạng </w:t>
+        <w:t xml:space="preserve"> </w:t>
+      </w:r>
+      <w:proofErr w:type="spellStart"/>
+      <w:r>
+        <w:rPr>
+          <w:lang w:val="en-US"/>
+        </w:rPr>
+        <w:t>dạng</w:t>
+      </w:r>
+      <w:proofErr w:type="spellEnd"/>
+      <w:r>
+        <w:rPr>
+          <w:lang w:val="en-US"/>
+        </w:rPr>
+        <w:t xml:space="preserve"> </w:t>
       </w:r>
       <w:proofErr w:type="spellStart"/>
       <w:r>
@@ -20931,7 +21130,21 @@
         <w:rPr>
           <w:lang w:val="en-US"/>
         </w:rPr>
-        <w:t xml:space="preserve"> dạng có </w:t>
+        <w:t xml:space="preserve"> </w:t>
+      </w:r>
+      <w:proofErr w:type="spellStart"/>
+      <w:r>
+        <w:rPr>
+          <w:lang w:val="en-US"/>
+        </w:rPr>
+        <w:t>dạng</w:t>
+      </w:r>
+      <w:proofErr w:type="spellEnd"/>
+      <w:r>
+        <w:rPr>
+          <w:lang w:val="en-US"/>
+        </w:rPr>
+        <w:t xml:space="preserve"> có </w:t>
       </w:r>
       <w:proofErr w:type="spellStart"/>
       <w:r>
@@ -22573,6 +22786,7 @@
         <w:rPr>
           <w:lang w:val="en-US"/>
         </w:rPr>
+        <w:lastRenderedPageBreak/>
         <w:t>dạng</w:t>
       </w:r>
       <w:proofErr w:type="spellEnd"/>
@@ -22976,7 +23190,6 @@
         <w:rPr>
           <w:lang w:val="en-US"/>
         </w:rPr>
-        <w:lastRenderedPageBreak/>
         <w:t>Cải</w:t>
       </w:r>
       <w:proofErr w:type="spellEnd"/>
@@ -31928,7 +32141,25 @@
           <w:sz w:val="26"/>
           <w:szCs w:val="26"/>
         </w:rPr>
-        <w:t xml:space="preserve">.  Cuối </w:t>
+        <w:t xml:space="preserve">.  </w:t>
+      </w:r>
+      <w:proofErr w:type="spellStart"/>
+      <w:r>
+        <w:rPr>
+          <w:rFonts w:ascii="Times New Roman" w:hAnsi="Times New Roman" w:cs="Times New Roman"/>
+          <w:sz w:val="26"/>
+          <w:szCs w:val="26"/>
+        </w:rPr>
+        <w:t>Cuối</w:t>
+      </w:r>
+      <w:proofErr w:type="spellEnd"/>
+      <w:r>
+        <w:rPr>
+          <w:rFonts w:ascii="Times New Roman" w:hAnsi="Times New Roman" w:cs="Times New Roman"/>
+          <w:sz w:val="26"/>
+          <w:szCs w:val="26"/>
+        </w:rPr>
+        <w:t xml:space="preserve"> </w:t>
       </w:r>
       <w:proofErr w:type="spellStart"/>
       <w:r>
@@ -33244,7 +33475,25 @@
           <w:sz w:val="26"/>
           <w:szCs w:val="26"/>
         </w:rPr>
-        <w:t xml:space="preserve"> dạng </w:t>
+        <w:t xml:space="preserve"> </w:t>
+      </w:r>
+      <w:proofErr w:type="spellStart"/>
+      <w:r>
+        <w:rPr>
+          <w:rFonts w:ascii="Times New Roman" w:hAnsi="Times New Roman" w:cs="Times New Roman"/>
+          <w:sz w:val="26"/>
+          <w:szCs w:val="26"/>
+        </w:rPr>
+        <w:t>dạng</w:t>
+      </w:r>
+      <w:proofErr w:type="spellEnd"/>
+      <w:r>
+        <w:rPr>
+          <w:rFonts w:ascii="Times New Roman" w:hAnsi="Times New Roman" w:cs="Times New Roman"/>
+          <w:sz w:val="26"/>
+          <w:szCs w:val="26"/>
+        </w:rPr>
+        <w:t xml:space="preserve"> </w:t>
       </w:r>
       <w:proofErr w:type="spellStart"/>
       <w:r>
@@ -35147,7 +35396,21 @@
         <w:rPr>
           <w:lang w:val="en-US"/>
         </w:rPr>
-        <w:t xml:space="preserve"> dạng </w:t>
+        <w:t xml:space="preserve"> </w:t>
+      </w:r>
+      <w:proofErr w:type="spellStart"/>
+      <w:r>
+        <w:rPr>
+          <w:lang w:val="en-US"/>
+        </w:rPr>
+        <w:t>dạng</w:t>
+      </w:r>
+      <w:proofErr w:type="spellEnd"/>
+      <w:r>
+        <w:rPr>
+          <w:lang w:val="en-US"/>
+        </w:rPr>
+        <w:t xml:space="preserve"> </w:t>
       </w:r>
       <w:proofErr w:type="spellStart"/>
       <w:r>
@@ -41931,11 +42194,19 @@
         </w:rPr>
         <w:tab/>
       </w:r>
-      <w:r>
-        <w:rPr>
-          <w:lang w:val="en-US"/>
-        </w:rPr>
-        <w:t xml:space="preserve">Cuối </w:t>
+      <w:proofErr w:type="spellStart"/>
+      <w:r>
+        <w:rPr>
+          <w:lang w:val="en-US"/>
+        </w:rPr>
+        <w:t>Cuối</w:t>
+      </w:r>
+      <w:proofErr w:type="spellEnd"/>
+      <w:r>
+        <w:rPr>
+          <w:lang w:val="en-US"/>
+        </w:rPr>
+        <w:t xml:space="preserve"> </w:t>
       </w:r>
       <w:proofErr w:type="spellStart"/>
       <w:r>
@@ -44758,11 +45029,19 @@
         </w:rPr>
         <w:t xml:space="preserve"> </w:t>
       </w:r>
-      <w:r>
-        <w:rPr>
-          <w:lang w:val="en-US"/>
-        </w:rPr>
-        <w:t xml:space="preserve">nhiều </w:t>
+      <w:proofErr w:type="spellStart"/>
+      <w:r>
+        <w:rPr>
+          <w:lang w:val="en-US"/>
+        </w:rPr>
+        <w:t>nhiều</w:t>
+      </w:r>
+      <w:proofErr w:type="spellEnd"/>
+      <w:r>
+        <w:rPr>
+          <w:lang w:val="en-US"/>
+        </w:rPr>
+        <w:t xml:space="preserve"> </w:t>
       </w:r>
       <w:proofErr w:type="spellStart"/>
       <w:r>
@@ -46990,7 +47269,7 @@
       <w:bookmarkEnd w:id="26"/>
     </w:p>
     <w:sectPr>
-      <w:footerReference w:type="default" r:id="rId12"/>
+      <w:footerReference w:type="default" r:id="rId13"/>
       <w:pgSz w:w="11907" w:h="16840" w:code="9"/>
       <w:pgMar w:top="1418" w:right="1418" w:bottom="1418" w:left="1701" w:header="709" w:footer="709" w:gutter="0"/>
       <w:cols w:space="720"/>
@@ -51764,7 +52043,7 @@
   <w:style w:type="paragraph" w:default="1" w:styleId="Normal">
     <w:name w:val="Normal"/>
     <w:qFormat/>
-    <w:rsid w:val="009E7C57"/>
+    <w:rsid w:val="00B61668"/>
   </w:style>
   <w:style w:type="paragraph" w:styleId="Heading1">
     <w:name w:val="heading 1"/>

</xml_diff>